<commit_message>
added the routing call use acse into the report
</commit_message>
<xml_diff>
--- a/Routing Call Use Case.docx
+++ b/Routing Call Use Case.docx
@@ -49,20 +49,14 @@
               <w:spacing w:before="0" w:beforeAutospacing="0" w:after="0" w:afterAutospacing="0"/>
             </w:pPr>
             <w:r>
-              <w:t> USE CASE #</w:t>
-            </w:r>
-            <w:r>
-              <w:t xml:space="preserve"> ___</w:t>
-            </w:r>
-          </w:p>
-          <w:p>
-            <w:pPr>
-              <w:pStyle w:val="NormalWeb"/>
-              <w:spacing w:before="0" w:beforeAutospacing="0" w:after="0" w:afterAutospacing="0"/>
-            </w:pPr>
-            <w:r>
-              <w:t xml:space="preserve"> DATE _________</w:t>
-            </w:r>
+              <w:t>USE CASE ID001</w:t>
+            </w:r>
+          </w:p>
+          <w:p>
+            <w:pPr>
+              <w:pStyle w:val="NormalWeb"/>
+              <w:spacing w:before="0" w:beforeAutospacing="0" w:after="0" w:afterAutospacing="0"/>
+            </w:pPr>
           </w:p>
         </w:tc>
         <w:tc>
@@ -257,7 +251,13 @@
               <w:spacing w:before="0" w:beforeAutospacing="0" w:after="0" w:afterAutospacing="0"/>
             </w:pPr>
             <w:r>
-              <w:t>Primary, Secondary Actors</w:t>
+              <w:t>Acto</w:t>
+            </w:r>
+            <w:r>
+              <w:t>r</w:t>
+            </w:r>
+            <w:r>
+              <w:t>s</w:t>
             </w:r>
           </w:p>
         </w:tc>
@@ -733,7 +733,13 @@
               <w:spacing w:before="0" w:after="0"/>
             </w:pPr>
             <w:r>
-              <w:t>If the message is understood and fits one of the options, go to Step &lt;&gt;</w:t>
+              <w:t>If the message is understood and fits one of the options, go to Step &lt;</w:t>
+            </w:r>
+            <w:r>
+              <w:t>8</w:t>
+            </w:r>
+            <w:r>
+              <w:t>&gt;</w:t>
             </w:r>
           </w:p>
           <w:p>
@@ -751,7 +757,13 @@
               <w:t>options</w:t>
             </w:r>
             <w:r>
-              <w:t>, go to step &lt;&gt;</w:t>
+              <w:t>, go to step &lt;</w:t>
+            </w:r>
+            <w:r>
+              <w:t>4</w:t>
+            </w:r>
+            <w:r>
+              <w:t>&gt;</w:t>
             </w:r>
           </w:p>
         </w:tc>
@@ -806,6 +818,9 @@
               <w:pStyle w:val="NormalWeb"/>
               <w:spacing w:before="0" w:beforeAutospacing="0" w:after="0" w:afterAutospacing="0"/>
             </w:pPr>
+            <w:r>
+              <w:t>4</w:t>
+            </w:r>
           </w:p>
         </w:tc>
         <w:tc>
@@ -854,11 +869,10 @@
             </w:r>
             <w:proofErr w:type="gramEnd"/>
             <w:r>
-              <w:t xml:space="preserve"> their phone based on a list of menu </w:t>
-            </w:r>
-            <w:r>
-              <w:lastRenderedPageBreak/>
-              <w:t>options</w:t>
+              <w:t xml:space="preserve"> their phone based on a list of menu options</w:t>
+            </w:r>
+            <w:r>
+              <w:t xml:space="preserve"> that is read out</w:t>
             </w:r>
           </w:p>
         </w:tc>
@@ -913,6 +927,9 @@
               <w:pStyle w:val="NormalWeb"/>
               <w:spacing w:before="0" w:beforeAutospacing="0" w:after="0" w:afterAutospacing="0"/>
             </w:pPr>
+            <w:r>
+              <w:t>5</w:t>
+            </w:r>
           </w:p>
         </w:tc>
         <w:tc>
@@ -1008,6 +1025,9 @@
               <w:pStyle w:val="NormalWeb"/>
               <w:spacing w:before="0" w:beforeAutospacing="0" w:after="0" w:afterAutospacing="0"/>
             </w:pPr>
+            <w:r>
+              <w:t>6</w:t>
+            </w:r>
           </w:p>
         </w:tc>
         <w:tc>
@@ -1048,7 +1068,13 @@
               <w:spacing w:before="0" w:after="0"/>
             </w:pPr>
             <w:r>
-              <w:t>If a number is received, go to Step &lt;&gt;</w:t>
+              <w:t>If a number is received, go to Step &lt;</w:t>
+            </w:r>
+            <w:r>
+              <w:t>8</w:t>
+            </w:r>
+            <w:r>
+              <w:t>&gt;</w:t>
             </w:r>
           </w:p>
           <w:p>
@@ -1061,6 +1087,9 @@
             </w:pPr>
             <w:r>
               <w:t>If not after 30 seconds, go to Step</w:t>
+            </w:r>
+            <w:r>
+              <w:t xml:space="preserve"> &lt;4&gt;</w:t>
             </w:r>
           </w:p>
         </w:tc>
@@ -1115,6 +1144,9 @@
               <w:pStyle w:val="NormalWeb"/>
               <w:spacing w:before="0" w:beforeAutospacing="0" w:after="0" w:afterAutospacing="0"/>
             </w:pPr>
+            <w:r>
+              <w:t>7</w:t>
+            </w:r>
           </w:p>
         </w:tc>
         <w:tc>
@@ -1210,6 +1242,9 @@
               <w:pStyle w:val="NormalWeb"/>
               <w:spacing w:before="0" w:beforeAutospacing="0" w:after="0" w:afterAutospacing="0"/>
             </w:pPr>
+            <w:r>
+              <w:t>8</w:t>
+            </w:r>
           </w:p>
         </w:tc>
         <w:tc>
@@ -1237,19 +1272,31 @@
               <w:t xml:space="preserve"> until someone is available</w:t>
             </w:r>
             <w:r>
-              <w:t>, go to Step &lt;&gt;</w:t>
-            </w:r>
-          </w:p>
-          <w:p>
-            <w:pPr>
-              <w:pStyle w:val="NormalWeb"/>
-              <w:tabs>
-                <w:tab w:val="left" w:pos="3620"/>
-              </w:tabs>
-              <w:spacing w:before="0" w:after="0"/>
-            </w:pPr>
-            <w:r>
-              <w:t>If the user hangs up, go to Step &lt;&gt;</w:t>
+              <w:t>, go to Step &lt;</w:t>
+            </w:r>
+            <w:r>
+              <w:t>9</w:t>
+            </w:r>
+            <w:r>
+              <w:t>&gt;</w:t>
+            </w:r>
+          </w:p>
+          <w:p>
+            <w:pPr>
+              <w:pStyle w:val="NormalWeb"/>
+              <w:tabs>
+                <w:tab w:val="left" w:pos="3620"/>
+              </w:tabs>
+              <w:spacing w:before="0" w:after="0"/>
+            </w:pPr>
+            <w:r>
+              <w:t>If the user hangs up, go to Step &lt;</w:t>
+            </w:r>
+            <w:r>
+              <w:t>12</w:t>
+            </w:r>
+            <w:r>
+              <w:t>&gt;</w:t>
             </w:r>
           </w:p>
         </w:tc>
@@ -1323,6 +1370,9 @@
               <w:pStyle w:val="NormalWeb"/>
               <w:spacing w:before="0" w:beforeAutospacing="0" w:after="0" w:afterAutospacing="0"/>
             </w:pPr>
+            <w:r>
+              <w:t>9</w:t>
+            </w:r>
           </w:p>
         </w:tc>
         <w:tc>
@@ -1369,19 +1419,31 @@
               <w:t>nnect them to the first</w:t>
             </w:r>
             <w:r>
-              <w:t xml:space="preserve"> available appropriate RM, go to Step &lt;&gt;</w:t>
-            </w:r>
-          </w:p>
-          <w:p>
-            <w:pPr>
-              <w:pStyle w:val="NormalWeb"/>
-              <w:tabs>
-                <w:tab w:val="left" w:pos="3620"/>
-              </w:tabs>
-              <w:spacing w:before="0" w:after="0"/>
-            </w:pPr>
-            <w:r>
-              <w:t xml:space="preserve">If no RM is available, go to Step </w:t>
+              <w:t xml:space="preserve"> available appropriate RM, go to Step &lt;</w:t>
+            </w:r>
+            <w:r>
+              <w:t>11</w:t>
+            </w:r>
+            <w:r>
+              <w:t>&gt;</w:t>
+            </w:r>
+          </w:p>
+          <w:p>
+            <w:pPr>
+              <w:pStyle w:val="NormalWeb"/>
+              <w:tabs>
+                <w:tab w:val="left" w:pos="3620"/>
+              </w:tabs>
+              <w:spacing w:before="0" w:after="0"/>
+            </w:pPr>
+            <w:r>
+              <w:t>If no RM is available, go to Step</w:t>
+            </w:r>
+            <w:r>
+              <w:t xml:space="preserve"> &lt;10&gt;</w:t>
+            </w:r>
+            <w:r>
+              <w:t xml:space="preserve"> </w:t>
             </w:r>
           </w:p>
         </w:tc>
@@ -1436,6 +1498,9 @@
               <w:pStyle w:val="NormalWeb"/>
               <w:spacing w:before="0" w:beforeAutospacing="0" w:after="0" w:afterAutospacing="0"/>
             </w:pPr>
+            <w:r>
+              <w:t>10</w:t>
+            </w:r>
           </w:p>
         </w:tc>
         <w:tc>
@@ -1531,6 +1596,9 @@
               <w:pStyle w:val="NormalWeb"/>
               <w:spacing w:before="0" w:beforeAutospacing="0" w:after="0" w:afterAutospacing="0"/>
             </w:pPr>
+            <w:r>
+              <w:t>11</w:t>
+            </w:r>
           </w:p>
         </w:tc>
         <w:tc>
@@ -1632,6 +1700,9 @@
               <w:pStyle w:val="NormalWeb"/>
               <w:spacing w:before="0" w:beforeAutospacing="0" w:after="0" w:afterAutospacing="0"/>
             </w:pPr>
+            <w:r>
+              <w:t>12</w:t>
+            </w:r>
           </w:p>
         </w:tc>
         <w:tc>

</xml_diff>